<commit_message>
add arbeitsjournal tag 2, update with umls
</commit_message>
<xml_diff>
--- a/docs/Arbeitsjournal.docx
+++ b/docs/Arbeitsjournal.docx
@@ -14,14 +14,7 @@
           <w:b/>
           <w:bCs/>
         </w:rPr>
-        <w:t>29.11</w:t>
-      </w:r>
-      <w:r>
-        <w:rPr>
-          <w:b/>
-          <w:bCs/>
-        </w:rPr>
-        <w:t>.2021 – Tag 1</w:t>
+        <w:t>30.11.2021 – Tag 2</w:t>
       </w:r>
     </w:p>
     <w:p>
@@ -36,6 +29,169 @@
           <w:bCs/>
           <w:u w:val="single"/>
         </w:rPr>
+        <w:t>Geplant</w:t>
+      </w:r>
+    </w:p>
+    <w:p>
+      <w:pPr>
+        <w:pStyle w:val="Listenabsatz"/>
+        <w:numPr>
+          <w:ilvl w:val="0"/>
+          <w:numId w:val="3"/>
+        </w:numPr>
+        <w:rPr>
+          <w:bCs/>
+          <w:u w:val="single"/>
+          <w:lang w:val="de-CH"/>
+        </w:rPr>
+      </w:pPr>
+      <w:proofErr w:type="gramStart"/>
+      <w:r>
+        <w:rPr>
+          <w:lang w:val="de-CH"/>
+        </w:rPr>
+        <w:t>UML’s</w:t>
+      </w:r>
+      <w:proofErr w:type="gramEnd"/>
+      <w:r>
+        <w:rPr>
+          <w:lang w:val="de-CH"/>
+        </w:rPr>
+        <w:t xml:space="preserve"> Mockup</w:t>
+      </w:r>
+    </w:p>
+    <w:p>
+      <w:pPr>
+        <w:pStyle w:val="Listenabsatz"/>
+        <w:numPr>
+          <w:ilvl w:val="0"/>
+          <w:numId w:val="3"/>
+        </w:numPr>
+        <w:rPr>
+          <w:bCs/>
+          <w:u w:val="single"/>
+          <w:lang w:val="de-CH"/>
+        </w:rPr>
+      </w:pPr>
+      <w:r>
+        <w:rPr>
+          <w:lang w:val="de-CH"/>
+        </w:rPr>
+        <w:t>Testkonzept</w:t>
+      </w:r>
+    </w:p>
+    <w:p>
+      <w:pPr>
+        <w:pStyle w:val="Listenabsatz"/>
+        <w:numPr>
+          <w:ilvl w:val="0"/>
+          <w:numId w:val="3"/>
+        </w:numPr>
+        <w:rPr>
+          <w:bCs/>
+          <w:u w:val="single"/>
+          <w:lang w:val="de-CH"/>
+        </w:rPr>
+      </w:pPr>
+      <w:r>
+        <w:rPr>
+          <w:lang w:val="de-CH"/>
+        </w:rPr>
+        <w:t>Projektjournal Tag 2</w:t>
+      </w:r>
+    </w:p>
+    <w:p>
+      <w:pPr>
+        <w:pStyle w:val="Listenabsatz"/>
+        <w:numPr>
+          <w:ilvl w:val="0"/>
+          <w:numId w:val="3"/>
+        </w:numPr>
+        <w:rPr>
+          <w:bCs/>
+          <w:u w:val="single"/>
+          <w:lang w:val="de-CH"/>
+        </w:rPr>
+      </w:pPr>
+      <w:r>
+        <w:rPr>
+          <w:lang w:val="de-CH"/>
+        </w:rPr>
+        <w:t>Varianten evaluieren</w:t>
+      </w:r>
+    </w:p>
+    <w:p>
+      <w:pPr>
+        <w:pStyle w:val="Listenabsatz"/>
+        <w:numPr>
+          <w:ilvl w:val="0"/>
+          <w:numId w:val="3"/>
+        </w:numPr>
+        <w:rPr>
+          <w:bCs/>
+          <w:u w:val="single"/>
+          <w:lang w:val="de-CH"/>
+        </w:rPr>
+      </w:pPr>
+      <w:r>
+        <w:rPr>
+          <w:lang w:val="de-CH"/>
+        </w:rPr>
+        <w:t>Dokumentation nachführen</w:t>
+      </w:r>
+    </w:p>
+    <w:p>
+      <w:pPr>
+        <w:pStyle w:val="Listenabsatz"/>
+        <w:numPr>
+          <w:ilvl w:val="1"/>
+          <w:numId w:val="3"/>
+        </w:numPr>
+        <w:rPr>
+          <w:bCs/>
+          <w:u w:val="single"/>
+          <w:lang w:val="de-CH"/>
+        </w:rPr>
+      </w:pPr>
+      <w:r>
+        <w:rPr>
+          <w:lang w:val="de-CH"/>
+        </w:rPr>
+        <w:t>Teil 1</w:t>
+      </w:r>
+    </w:p>
+    <w:p>
+      <w:pPr>
+        <w:pStyle w:val="Listenabsatz"/>
+        <w:numPr>
+          <w:ilvl w:val="1"/>
+          <w:numId w:val="3"/>
+        </w:numPr>
+        <w:rPr>
+          <w:bCs/>
+          <w:u w:val="single"/>
+          <w:lang w:val="de-CH"/>
+        </w:rPr>
+      </w:pPr>
+      <w:r>
+        <w:rPr>
+          <w:lang w:val="de-CH"/>
+        </w:rPr>
+        <w:t>Informieren und Planen Teil 2</w:t>
+      </w:r>
+    </w:p>
+    <w:p>
+      <w:pPr>
+        <w:rPr>
+          <w:bCs/>
+          <w:u w:val="single"/>
+        </w:rPr>
+      </w:pPr>
+      <w:r>
+        <w:rPr>
+          <w:bCs/>
+          <w:u w:val="single"/>
+        </w:rPr>
         <w:t>Gemacht</w:t>
       </w:r>
     </w:p>
@@ -44,67 +200,83 @@
         <w:pStyle w:val="Listenabsatz"/>
         <w:numPr>
           <w:ilvl w:val="0"/>
-          <w:numId w:val="1"/>
-        </w:numPr>
+          <w:numId w:val="4"/>
+        </w:numPr>
+        <w:rPr>
+          <w:lang w:val="de-CH"/>
+        </w:rPr>
       </w:pPr>
       <w:r>
         <w:rPr>
           <w:rFonts w:ascii="Calibri" w:hAnsi="Calibri" w:cs="Calibri"/>
           <w:color w:val="000000"/>
           <w:shd w:val="clear" w:color="auto" w:fill="FFFFFF"/>
-        </w:rPr>
-        <w:t>Gantt – Planung</w:t>
-      </w:r>
-    </w:p>
-    <w:p>
-      <w:pPr>
-        <w:pStyle w:val="Listenabsatz"/>
-        <w:numPr>
-          <w:ilvl w:val="0"/>
-          <w:numId w:val="1"/>
-        </w:numPr>
+          <w:lang w:val="de-CH"/>
+        </w:rPr>
+        <w:t>Teil 1 nachgeführt</w:t>
+      </w:r>
+    </w:p>
+    <w:p>
+      <w:pPr>
+        <w:pStyle w:val="Listenabsatz"/>
+        <w:numPr>
+          <w:ilvl w:val="1"/>
+          <w:numId w:val="4"/>
+        </w:numPr>
+        <w:rPr>
+          <w:lang w:val="de-CH"/>
+        </w:rPr>
       </w:pPr>
       <w:r>
         <w:rPr>
           <w:rFonts w:ascii="Calibri" w:hAnsi="Calibri" w:cs="Calibri"/>
           <w:color w:val="000000"/>
           <w:shd w:val="clear" w:color="auto" w:fill="FFFFFF"/>
-        </w:rPr>
-        <w:t>Projektdokumentation Aufbau</w:t>
-      </w:r>
-    </w:p>
-    <w:p>
-      <w:pPr>
-        <w:pStyle w:val="Listenabsatz"/>
-        <w:numPr>
-          <w:ilvl w:val="0"/>
-          <w:numId w:val="1"/>
-        </w:numPr>
+          <w:lang w:val="de-CH"/>
+        </w:rPr>
+        <w:t>Mittel und Methoden</w:t>
+      </w:r>
+    </w:p>
+    <w:p>
+      <w:pPr>
+        <w:pStyle w:val="Listenabsatz"/>
+        <w:numPr>
+          <w:ilvl w:val="1"/>
+          <w:numId w:val="4"/>
+        </w:numPr>
+        <w:rPr>
+          <w:lang w:val="de-CH"/>
+        </w:rPr>
       </w:pPr>
       <w:r>
         <w:rPr>
           <w:rFonts w:ascii="Calibri" w:hAnsi="Calibri" w:cs="Calibri"/>
           <w:color w:val="000000"/>
           <w:shd w:val="clear" w:color="auto" w:fill="FFFFFF"/>
-        </w:rPr>
-        <w:t>Projektjournal Tag 1</w:t>
-      </w:r>
-    </w:p>
-    <w:p>
-      <w:pPr>
-        <w:pStyle w:val="Listenabsatz"/>
-        <w:numPr>
-          <w:ilvl w:val="0"/>
-          <w:numId w:val="1"/>
-        </w:numPr>
+          <w:lang w:val="de-CH"/>
+        </w:rPr>
+        <w:t>Vorkenntnisse</w:t>
+      </w:r>
+    </w:p>
+    <w:p>
+      <w:pPr>
+        <w:pStyle w:val="Listenabsatz"/>
+        <w:numPr>
+          <w:ilvl w:val="1"/>
+          <w:numId w:val="4"/>
+        </w:numPr>
+        <w:rPr>
+          <w:lang w:val="de-CH"/>
+        </w:rPr>
       </w:pPr>
       <w:r>
         <w:rPr>
           <w:rFonts w:ascii="Calibri" w:hAnsi="Calibri" w:cs="Calibri"/>
           <w:color w:val="000000"/>
           <w:shd w:val="clear" w:color="auto" w:fill="FFFFFF"/>
-        </w:rPr>
-        <w:t>Einlesen in FArbeit_2021 und Kriterienkatalog</w:t>
+          <w:lang w:val="de-CH"/>
+        </w:rPr>
+        <w:t>Vorarbeit</w:t>
       </w:r>
     </w:p>
     <w:p>
@@ -112,16 +284,20 @@
         <w:pStyle w:val="Listenabsatz"/>
         <w:numPr>
           <w:ilvl w:val="0"/>
-          <w:numId w:val="1"/>
-        </w:numPr>
+          <w:numId w:val="4"/>
+        </w:numPr>
+        <w:rPr>
+          <w:lang w:val="de-CH"/>
+        </w:rPr>
       </w:pPr>
       <w:r>
         <w:rPr>
           <w:rFonts w:ascii="Calibri" w:hAnsi="Calibri" w:cs="Calibri"/>
           <w:color w:val="000000"/>
           <w:shd w:val="clear" w:color="auto" w:fill="FFFFFF"/>
-        </w:rPr>
-        <w:t>Aufgabenstellung</w:t>
+          <w:lang w:val="de-CH"/>
+        </w:rPr>
+        <w:t>Wireframes</w:t>
       </w:r>
     </w:p>
     <w:p>
@@ -129,38 +305,74 @@
         <w:pStyle w:val="Listenabsatz"/>
         <w:numPr>
           <w:ilvl w:val="0"/>
-          <w:numId w:val="1"/>
-        </w:numPr>
-      </w:pPr>
+          <w:numId w:val="4"/>
+        </w:numPr>
+        <w:rPr>
+          <w:lang w:val="de-CH"/>
+        </w:rPr>
+      </w:pPr>
+      <w:proofErr w:type="spellStart"/>
       <w:r>
         <w:rPr>
           <w:rFonts w:ascii="Calibri" w:hAnsi="Calibri" w:cs="Calibri"/>
           <w:color w:val="000000"/>
           <w:shd w:val="clear" w:color="auto" w:fill="FFFFFF"/>
-        </w:rPr>
-        <w:t>Projektaufbauorganisation</w:t>
-      </w:r>
+          <w:lang w:val="de-CH"/>
+        </w:rPr>
+        <w:t>Ddl</w:t>
+      </w:r>
+      <w:proofErr w:type="spellEnd"/>
     </w:p>
     <w:p>
       <w:pPr>
         <w:pStyle w:val="Listenabsatz"/>
         <w:numPr>
           <w:ilvl w:val="0"/>
-          <w:numId w:val="1"/>
-        </w:numPr>
-      </w:pPr>
-      <w:r>
-        <w:rPr>
-          <w:rFonts w:ascii="Calibri" w:hAnsi="Calibri" w:cs="Calibri"/>
-          <w:color w:val="000000"/>
-          <w:shd w:val="clear" w:color="auto" w:fill="FFFFFF"/>
-        </w:rPr>
-        <w:t>Erstes Gespräch mit Hauptexperten (Remo Steinmann)</w:t>
-      </w:r>
-    </w:p>
-    <w:p>
-      <w:pPr>
-        <w:pStyle w:val="Listenabsatz"/>
+          <w:numId w:val="4"/>
+        </w:numPr>
+        <w:rPr>
+          <w:lang w:val="de-CH"/>
+        </w:rPr>
+      </w:pPr>
+      <w:proofErr w:type="spellStart"/>
+      <w:r>
+        <w:rPr>
+          <w:lang w:val="de-CH"/>
+        </w:rPr>
+        <w:t>UseCase</w:t>
+      </w:r>
+      <w:proofErr w:type="spellEnd"/>
+      <w:r>
+        <w:rPr>
+          <w:lang w:val="de-CH"/>
+        </w:rPr>
+        <w:t xml:space="preserve"> (muss noch überarbeitet werden)</w:t>
+      </w:r>
+    </w:p>
+    <w:p>
+      <w:pPr>
+        <w:pStyle w:val="Listenabsatz"/>
+        <w:numPr>
+          <w:ilvl w:val="0"/>
+          <w:numId w:val="4"/>
+        </w:numPr>
+        <w:rPr>
+          <w:lang w:val="de-CH"/>
+        </w:rPr>
+      </w:pPr>
+      <w:r>
+        <w:rPr>
+          <w:lang w:val="de-CH"/>
+        </w:rPr>
+        <w:t>Projektjournal Tag 2</w:t>
+      </w:r>
+    </w:p>
+    <w:p>
+      <w:pPr>
+        <w:pStyle w:val="Listenabsatz"/>
+        <w:rPr>
+          <w:lang w:val="de-CH"/>
+        </w:rPr>
       </w:pPr>
     </w:p>
     <w:p>
@@ -178,7 +390,15 @@
     </w:p>
     <w:p>
       <w:r>
-        <w:t>Bei der eigentlichen Umsetzung von den oben genannten Punkten traten keine Probleme auf. Jedoch kam ich nicht so gut voran wie gedacht.</w:t>
+        <w:t xml:space="preserve">Ich konnte mich, wie gestern, nicht so gut konzentrieren. Da wir uns in dieser Konstellation schon lange nicht mehr gesehen haben. Deshalb wurde viel geredet anstatt gearbeitet. Ich hoffe, dass ich dies morgen im </w:t>
+      </w:r>
+      <w:proofErr w:type="gramStart"/>
+      <w:r>
+        <w:t>Home Office</w:t>
+      </w:r>
+      <w:proofErr w:type="gramEnd"/>
+      <w:r>
+        <w:t xml:space="preserve"> aufholen kann. Falls dies nächste Woche immer noch der Fall sein sollte, werde ich mehr Musik hören, um konzentrierter zu arbeiten und nicht abgelenkt zu werden. Bei dem Use Case war ich mir wegen den Notationen nicht mehr sicher. Dies klärte ich jedoch mit Remo.</w:t>
       </w:r>
     </w:p>
     <w:p>
@@ -191,12 +411,12 @@
         <w:rPr>
           <w:u w:val="single"/>
         </w:rPr>
-        <w:t>Fazit</w:t>
-      </w:r>
-    </w:p>
-    <w:p>
-      <w:r>
-        <w:t>Folgendes wurde im Gespräch besprochen</w:t>
+        <w:t>Gelerntes</w:t>
+      </w:r>
+    </w:p>
+    <w:p>
+      <w:r>
+        <w:t>Input Remo</w:t>
       </w:r>
     </w:p>
     <w:p>
@@ -204,11 +424,17 @@
         <w:pStyle w:val="Listenabsatz"/>
         <w:numPr>
           <w:ilvl w:val="0"/>
-          <w:numId w:val="2"/>
-        </w:numPr>
-      </w:pPr>
-      <w:r>
-        <w:t>Gantt Planung</w:t>
+          <w:numId w:val="5"/>
+        </w:numPr>
+        <w:rPr>
+          <w:lang w:val="de-CH"/>
+        </w:rPr>
+      </w:pPr>
+      <w:r>
+        <w:rPr>
+          <w:lang w:val="de-CH"/>
+        </w:rPr>
+        <w:t>Check-Liste für Gespräch mit HEX</w:t>
       </w:r>
     </w:p>
     <w:p>
@@ -216,11 +442,17 @@
         <w:pStyle w:val="Listenabsatz"/>
         <w:numPr>
           <w:ilvl w:val="1"/>
-          <w:numId w:val="2"/>
-        </w:numPr>
-      </w:pPr>
-      <w:r>
-        <w:t>Schritte mehr aufteilen (z.B. Login planen, Login erstellen, Login testen)</w:t>
+          <w:numId w:val="5"/>
+        </w:numPr>
+        <w:rPr>
+          <w:lang w:val="de-CH"/>
+        </w:rPr>
+      </w:pPr>
+      <w:r>
+        <w:rPr>
+          <w:lang w:val="de-CH"/>
+        </w:rPr>
+        <w:t>Aufgeräumt</w:t>
       </w:r>
     </w:p>
     <w:p>
@@ -228,11 +460,31 @@
         <w:pStyle w:val="Listenabsatz"/>
         <w:numPr>
           <w:ilvl w:val="1"/>
-          <w:numId w:val="2"/>
-        </w:numPr>
-      </w:pPr>
-      <w:r>
-        <w:t>Legende im Excel – File und nicht nur in Textform in der Dokumentation</w:t>
+          <w:numId w:val="5"/>
+        </w:numPr>
+        <w:rPr>
+          <w:lang w:val="de-CH"/>
+        </w:rPr>
+      </w:pPr>
+      <w:r>
+        <w:rPr>
+          <w:lang w:val="de-CH"/>
+        </w:rPr>
+        <w:t xml:space="preserve">Infrastruktur geprüft (vor </w:t>
+      </w:r>
+      <w:proofErr w:type="spellStart"/>
+      <w:r>
+        <w:rPr>
+          <w:lang w:val="de-CH"/>
+        </w:rPr>
+        <w:t>ort</w:t>
+      </w:r>
+      <w:proofErr w:type="spellEnd"/>
+      <w:r>
+        <w:rPr>
+          <w:lang w:val="de-CH"/>
+        </w:rPr>
+        <w:t xml:space="preserve"> bzw. zu Hause)</w:t>
       </w:r>
     </w:p>
     <w:p>
@@ -240,11 +492,17 @@
         <w:pStyle w:val="Listenabsatz"/>
         <w:numPr>
           <w:ilvl w:val="1"/>
-          <w:numId w:val="2"/>
-        </w:numPr>
-      </w:pPr>
-      <w:r>
-        <w:t>Meilensteine Soll/Ist Vergleich zum Beispiel Meilenstein als eigenen Task</w:t>
+          <w:numId w:val="5"/>
+        </w:numPr>
+        <w:rPr>
+          <w:lang w:val="de-CH"/>
+        </w:rPr>
+      </w:pPr>
+      <w:r>
+        <w:rPr>
+          <w:lang w:val="de-CH"/>
+        </w:rPr>
+        <w:t>HEX als Besucher anmelden</w:t>
       </w:r>
     </w:p>
     <w:p>
@@ -252,11 +510,17 @@
         <w:pStyle w:val="Listenabsatz"/>
         <w:numPr>
           <w:ilvl w:val="1"/>
-          <w:numId w:val="2"/>
-        </w:numPr>
-      </w:pPr>
-      <w:r>
-        <w:t>Jeden Iperka – Schritt aufteilen und nicht zusammenfassen</w:t>
+          <w:numId w:val="5"/>
+        </w:numPr>
+        <w:rPr>
+          <w:lang w:val="de-CH"/>
+        </w:rPr>
+      </w:pPr>
+      <w:r>
+        <w:rPr>
+          <w:lang w:val="de-CH"/>
+        </w:rPr>
+        <w:t>Gantt - Planung parat</w:t>
       </w:r>
     </w:p>
     <w:p>
@@ -264,17 +528,53 @@
         <w:pStyle w:val="Listenabsatz"/>
         <w:numPr>
           <w:ilvl w:val="1"/>
-          <w:numId w:val="2"/>
-        </w:numPr>
-      </w:pPr>
-      <w:r>
-        <w:t xml:space="preserve">Schriftgrösse von Tasks grösser </w:t>
-      </w:r>
-      <w:r>
-        <w:sym w:font="Wingdings" w:char="F0E0"/>
-      </w:r>
-      <w:r>
-        <w:t xml:space="preserve"> Soll/Ist – Boxen im Vergleich zu gross</w:t>
+          <w:numId w:val="5"/>
+        </w:numPr>
+        <w:rPr>
+          <w:lang w:val="de-CH"/>
+        </w:rPr>
+      </w:pPr>
+      <w:r>
+        <w:rPr>
+          <w:lang w:val="de-CH"/>
+        </w:rPr>
+        <w:t>Geht ca. 20 min.</w:t>
+      </w:r>
+    </w:p>
+    <w:p>
+      <w:pPr>
+        <w:pStyle w:val="Listenabsatz"/>
+        <w:numPr>
+          <w:ilvl w:val="1"/>
+          <w:numId w:val="5"/>
+        </w:numPr>
+        <w:rPr>
+          <w:lang w:val="de-CH"/>
+        </w:rPr>
+      </w:pPr>
+      <w:r>
+        <w:rPr>
+          <w:lang w:val="de-CH"/>
+        </w:rPr>
+        <w:t>Kriterienkatalog ausdrucken</w:t>
+      </w:r>
+    </w:p>
+    <w:p>
+      <w:pPr>
+        <w:pStyle w:val="Listenabsatz"/>
+        <w:numPr>
+          <w:ilvl w:val="1"/>
+          <w:numId w:val="5"/>
+        </w:numPr>
+        <w:rPr>
+          <w:lang w:val="de-CH"/>
+        </w:rPr>
+      </w:pPr>
+      <w:r>
+        <w:rPr>
+          <w:lang w:val="de-CH"/>
+        </w:rPr>
+        <w:t>Tipps umsetzen</w:t>
       </w:r>
     </w:p>
     <w:p>
@@ -282,11 +582,17 @@
         <w:pStyle w:val="Listenabsatz"/>
         <w:numPr>
           <w:ilvl w:val="0"/>
-          <w:numId w:val="2"/>
-        </w:numPr>
-      </w:pPr>
-      <w:r>
-        <w:t>Aufgabenstellung</w:t>
+          <w:numId w:val="5"/>
+        </w:numPr>
+        <w:rPr>
+          <w:lang w:val="de-CH"/>
+        </w:rPr>
+      </w:pPr>
+      <w:r>
+        <w:rPr>
+          <w:lang w:val="de-CH"/>
+        </w:rPr>
+        <w:t>Use Case</w:t>
       </w:r>
     </w:p>
     <w:p>
@@ -294,11 +600,88 @@
         <w:pStyle w:val="Listenabsatz"/>
         <w:numPr>
           <w:ilvl w:val="1"/>
-          <w:numId w:val="2"/>
-        </w:numPr>
-      </w:pPr>
-      <w:r>
-        <w:t>Gut, kommt von abgegebener Aufgabenstellung umgeändert in die Dokumentation</w:t>
+          <w:numId w:val="5"/>
+        </w:numPr>
+        <w:rPr>
+          <w:lang w:val="de-CH"/>
+        </w:rPr>
+      </w:pPr>
+      <w:r>
+        <w:rPr>
+          <w:lang w:val="de-CH"/>
+        </w:rPr>
+        <w:t>Überblick über das Programm geben</w:t>
+      </w:r>
+    </w:p>
+    <w:p>
+      <w:pPr>
+        <w:pStyle w:val="Listenabsatz"/>
+        <w:numPr>
+          <w:ilvl w:val="1"/>
+          <w:numId w:val="5"/>
+        </w:numPr>
+        <w:rPr>
+          <w:lang w:val="de-CH"/>
+        </w:rPr>
+      </w:pPr>
+      <w:r>
+        <w:rPr>
+          <w:lang w:val="de-CH"/>
+        </w:rPr>
+        <w:t>Muss noch in Text erläutert werden</w:t>
+      </w:r>
+    </w:p>
+    <w:p>
+      <w:pPr>
+        <w:pStyle w:val="Listenabsatz"/>
+        <w:numPr>
+          <w:ilvl w:val="1"/>
+          <w:numId w:val="5"/>
+        </w:numPr>
+        <w:rPr>
+          <w:lang w:val="de-CH"/>
+        </w:rPr>
+      </w:pPr>
+      <w:r>
+        <w:rPr>
+          <w:lang w:val="de-CH"/>
+        </w:rPr>
+        <w:t xml:space="preserve">Akteur, Voraussetzung, Kurz </w:t>
+      </w:r>
+      <w:proofErr w:type="gramStart"/>
+      <w:r>
+        <w:rPr>
+          <w:lang w:val="de-CH"/>
+        </w:rPr>
+        <w:t>Beschreib</w:t>
+      </w:r>
+      <w:proofErr w:type="gramEnd"/>
+    </w:p>
+    <w:p>
+      <w:pPr>
+        <w:pStyle w:val="Listenabsatz"/>
+        <w:ind w:left="1440"/>
+        <w:rPr>
+          <w:lang w:val="de-CH"/>
+        </w:rPr>
+      </w:pPr>
+    </w:p>
+    <w:p>
+      <w:r>
+        <w:t>Es ist wichtig, dass ich fokussierter arbeite. Dies ist mein Hauptproblem. Ich konnte viel aus diesem Tag mitnehmen insbesondere die Inputs von Remo haben mir auf Hinsicht dieses Projektes sowie auf die IPA sehr geholfen.</w:t>
+      </w:r>
+    </w:p>
+    <w:p>
+      <w:pPr>
+        <w:rPr>
+          <w:u w:val="single"/>
+        </w:rPr>
+      </w:pPr>
+      <w:r>
+        <w:rPr>
+          <w:u w:val="single"/>
+        </w:rPr>
+        <w:t>Konnte nicht umgesetzt werden und muss morgen nachgeholt werden</w:t>
       </w:r>
     </w:p>
     <w:p>
@@ -306,49 +689,69 @@
         <w:pStyle w:val="Listenabsatz"/>
         <w:numPr>
           <w:ilvl w:val="0"/>
-          <w:numId w:val="2"/>
-        </w:numPr>
-      </w:pPr>
-      <w:r>
-        <w:t>Projektdokumentation Aufbau</w:t>
-      </w:r>
-    </w:p>
-    <w:p>
-      <w:pPr>
-        <w:pStyle w:val="Listenabsatz"/>
-        <w:numPr>
-          <w:ilvl w:val="1"/>
-          <w:numId w:val="2"/>
-        </w:numPr>
-      </w:pPr>
-      <w:r>
-        <w:t>Glossar, Quellenverzeichnis, Abbildungsverzeichnis und Tabellenverzeichnis kommen in den Punkt Anhang und wird als Punkt 6 gekennzeichnet</w:t>
-      </w:r>
-    </w:p>
-    <w:p>
-      <w:pPr>
-        <w:pStyle w:val="Listenabsatz"/>
-        <w:ind w:left="1440"/>
-      </w:pPr>
-    </w:p>
-    <w:p>
-      <w:r>
-        <w:t xml:space="preserve">Die oben genannten Verbesserungspunkte werden bis Abend </w:t>
-      </w:r>
-      <w:r>
-        <w:t>29</w:t>
-      </w:r>
-      <w:r>
-        <w:t>.11.2021 1</w:t>
-      </w:r>
-      <w:r>
-        <w:t xml:space="preserve">6.30 </w:t>
-      </w:r>
-      <w:r>
-        <w:t>Uhr angepasst.</w:t>
-      </w:r>
-    </w:p>
-    <w:p/>
+          <w:numId w:val="5"/>
+        </w:numPr>
+        <w:rPr>
+          <w:lang w:val="de-CH"/>
+        </w:rPr>
+      </w:pPr>
+      <w:r>
+        <w:rPr>
+          <w:lang w:val="de-CH"/>
+        </w:rPr>
+        <w:t>Use Case überarbeiten mit Inputs von Remo</w:t>
+      </w:r>
+    </w:p>
+    <w:p>
+      <w:pPr>
+        <w:pStyle w:val="Listenabsatz"/>
+        <w:numPr>
+          <w:ilvl w:val="0"/>
+          <w:numId w:val="5"/>
+        </w:numPr>
+        <w:rPr>
+          <w:lang w:val="de-CH"/>
+        </w:rPr>
+      </w:pPr>
+      <w:r>
+        <w:rPr>
+          <w:lang w:val="de-CH"/>
+        </w:rPr>
+        <w:t>Testkonzept (Können von Use Case abgeleitet werden)</w:t>
+      </w:r>
+    </w:p>
+    <w:p>
+      <w:pPr>
+        <w:pStyle w:val="Listenabsatz"/>
+        <w:numPr>
+          <w:ilvl w:val="0"/>
+          <w:numId w:val="5"/>
+        </w:numPr>
+        <w:rPr>
+          <w:lang w:val="de-CH"/>
+        </w:rPr>
+      </w:pPr>
+      <w:r>
+        <w:rPr>
+          <w:lang w:val="de-CH"/>
+        </w:rPr>
+        <w:t xml:space="preserve">Evtl. weitere </w:t>
+      </w:r>
+      <w:proofErr w:type="gramStart"/>
+      <w:r>
+        <w:rPr>
+          <w:lang w:val="de-CH"/>
+        </w:rPr>
+        <w:t>UML’s</w:t>
+      </w:r>
+      <w:proofErr w:type="gramEnd"/>
+      <w:r>
+        <w:rPr>
+          <w:lang w:val="de-CH"/>
+        </w:rPr>
+        <w:t xml:space="preserve"> einfügen bzw. bestehende überarbeiten.</w:t>
+      </w:r>
+    </w:p>
     <w:sectPr>
       <w:headerReference w:type="default" r:id="rId7"/>
       <w:footerReference w:type="default" r:id="rId8"/>
@@ -392,14 +795,27 @@
     <w:pPr>
       <w:pStyle w:val="Fuzeile"/>
     </w:pPr>
-    <w:fldSimple w:instr=" DATE   \* MERGEFORMAT ">
-      <w:r>
-        <w:rPr>
-          <w:noProof/>
-        </w:rPr>
-        <w:t>29.11.2021</w:t>
-      </w:r>
-    </w:fldSimple>
+    <w:r>
+      <w:fldChar w:fldCharType="begin"/>
+    </w:r>
+    <w:r>
+      <w:instrText xml:space="preserve"> DATE   \* MERGEFORMAT </w:instrText>
+    </w:r>
+    <w:r>
+      <w:fldChar w:fldCharType="separate"/>
+    </w:r>
+    <w:r>
+      <w:rPr>
+        <w:noProof/>
+      </w:rPr>
+      <w:t>30.11.2021</w:t>
+    </w:r>
+    <w:r>
+      <w:rPr>
+        <w:noProof/>
+      </w:rPr>
+      <w:fldChar w:fldCharType="end"/>
+    </w:r>
   </w:p>
 </w:ftr>
 </file>
@@ -443,7 +859,14 @@
     </w:r>
     <w:r>
       <w:tab/>
-      <w:t>lara Felix</w:t>
+    </w:r>
+    <w:proofErr w:type="spellStart"/>
+    <w:r>
+      <w:t>lara</w:t>
+    </w:r>
+    <w:proofErr w:type="spellEnd"/>
+    <w:r>
+      <w:t xml:space="preserve"> Felix</w:t>
     </w:r>
   </w:p>
 </w:hdr>
@@ -677,11 +1100,273 @@
       </w:rPr>
     </w:lvl>
   </w:abstractNum>
+  <w:abstractNum w:abstractNumId="2" w15:restartNumberingAfterBreak="0">
+    <w:nsid w:val="16AA2E93"/>
+    <w:multiLevelType w:val="hybridMultilevel"/>
+    <w:tmpl w:val="F8DC9250"/>
+    <w:lvl w:ilvl="0" w:tplc="08070001">
+      <w:start w:val="1"/>
+      <w:numFmt w:val="bullet"/>
+      <w:lvlText w:val=""/>
+      <w:lvlJc w:val="left"/>
+      <w:pPr>
+        <w:ind w:left="720" w:hanging="360"/>
+      </w:pPr>
+      <w:rPr>
+        <w:rFonts w:ascii="Symbol" w:hAnsi="Symbol" w:hint="default"/>
+      </w:rPr>
+    </w:lvl>
+    <w:lvl w:ilvl="1" w:tplc="08070003">
+      <w:start w:val="1"/>
+      <w:numFmt w:val="bullet"/>
+      <w:lvlText w:val="o"/>
+      <w:lvlJc w:val="left"/>
+      <w:pPr>
+        <w:ind w:left="1440" w:hanging="360"/>
+      </w:pPr>
+      <w:rPr>
+        <w:rFonts w:ascii="Courier New" w:hAnsi="Courier New" w:cs="Courier New" w:hint="default"/>
+      </w:rPr>
+    </w:lvl>
+    <w:lvl w:ilvl="2" w:tplc="08070005">
+      <w:start w:val="1"/>
+      <w:numFmt w:val="bullet"/>
+      <w:lvlText w:val=""/>
+      <w:lvlJc w:val="left"/>
+      <w:pPr>
+        <w:ind w:left="2160" w:hanging="360"/>
+      </w:pPr>
+      <w:rPr>
+        <w:rFonts w:ascii="Wingdings" w:hAnsi="Wingdings" w:hint="default"/>
+      </w:rPr>
+    </w:lvl>
+    <w:lvl w:ilvl="3" w:tplc="08070001">
+      <w:start w:val="1"/>
+      <w:numFmt w:val="bullet"/>
+      <w:lvlText w:val=""/>
+      <w:lvlJc w:val="left"/>
+      <w:pPr>
+        <w:ind w:left="2880" w:hanging="360"/>
+      </w:pPr>
+      <w:rPr>
+        <w:rFonts w:ascii="Symbol" w:hAnsi="Symbol" w:hint="default"/>
+      </w:rPr>
+    </w:lvl>
+    <w:lvl w:ilvl="4" w:tplc="08070003">
+      <w:start w:val="1"/>
+      <w:numFmt w:val="bullet"/>
+      <w:lvlText w:val="o"/>
+      <w:lvlJc w:val="left"/>
+      <w:pPr>
+        <w:ind w:left="3600" w:hanging="360"/>
+      </w:pPr>
+      <w:rPr>
+        <w:rFonts w:ascii="Courier New" w:hAnsi="Courier New" w:cs="Courier New" w:hint="default"/>
+      </w:rPr>
+    </w:lvl>
+    <w:lvl w:ilvl="5" w:tplc="08070005">
+      <w:start w:val="1"/>
+      <w:numFmt w:val="bullet"/>
+      <w:lvlText w:val=""/>
+      <w:lvlJc w:val="left"/>
+      <w:pPr>
+        <w:ind w:left="4320" w:hanging="360"/>
+      </w:pPr>
+      <w:rPr>
+        <w:rFonts w:ascii="Wingdings" w:hAnsi="Wingdings" w:hint="default"/>
+      </w:rPr>
+    </w:lvl>
+    <w:lvl w:ilvl="6" w:tplc="08070001">
+      <w:start w:val="1"/>
+      <w:numFmt w:val="bullet"/>
+      <w:lvlText w:val=""/>
+      <w:lvlJc w:val="left"/>
+      <w:pPr>
+        <w:ind w:left="5040" w:hanging="360"/>
+      </w:pPr>
+      <w:rPr>
+        <w:rFonts w:ascii="Symbol" w:hAnsi="Symbol" w:hint="default"/>
+      </w:rPr>
+    </w:lvl>
+    <w:lvl w:ilvl="7" w:tplc="08070003">
+      <w:start w:val="1"/>
+      <w:numFmt w:val="bullet"/>
+      <w:lvlText w:val="o"/>
+      <w:lvlJc w:val="left"/>
+      <w:pPr>
+        <w:ind w:left="5760" w:hanging="360"/>
+      </w:pPr>
+      <w:rPr>
+        <w:rFonts w:ascii="Courier New" w:hAnsi="Courier New" w:cs="Courier New" w:hint="default"/>
+      </w:rPr>
+    </w:lvl>
+    <w:lvl w:ilvl="8" w:tplc="08070005">
+      <w:start w:val="1"/>
+      <w:numFmt w:val="bullet"/>
+      <w:lvlText w:val=""/>
+      <w:lvlJc w:val="left"/>
+      <w:pPr>
+        <w:ind w:left="6480" w:hanging="360"/>
+      </w:pPr>
+      <w:rPr>
+        <w:rFonts w:ascii="Wingdings" w:hAnsi="Wingdings" w:hint="default"/>
+      </w:rPr>
+    </w:lvl>
+  </w:abstractNum>
+  <w:abstractNum w:abstractNumId="3" w15:restartNumberingAfterBreak="0">
+    <w:nsid w:val="22276D9A"/>
+    <w:multiLevelType w:val="hybridMultilevel"/>
+    <w:tmpl w:val="3F58888E"/>
+    <w:lvl w:ilvl="0" w:tplc="08070001">
+      <w:start w:val="1"/>
+      <w:numFmt w:val="bullet"/>
+      <w:lvlText w:val=""/>
+      <w:lvlJc w:val="left"/>
+      <w:pPr>
+        <w:ind w:left="720" w:hanging="360"/>
+      </w:pPr>
+      <w:rPr>
+        <w:rFonts w:ascii="Symbol" w:hAnsi="Symbol" w:hint="default"/>
+      </w:rPr>
+    </w:lvl>
+    <w:lvl w:ilvl="1" w:tplc="08070003">
+      <w:start w:val="1"/>
+      <w:numFmt w:val="bullet"/>
+      <w:lvlText w:val="o"/>
+      <w:lvlJc w:val="left"/>
+      <w:pPr>
+        <w:ind w:left="1440" w:hanging="360"/>
+      </w:pPr>
+      <w:rPr>
+        <w:rFonts w:ascii="Courier New" w:hAnsi="Courier New" w:cs="Courier New" w:hint="default"/>
+      </w:rPr>
+    </w:lvl>
+    <w:lvl w:ilvl="2" w:tplc="08070005">
+      <w:start w:val="1"/>
+      <w:numFmt w:val="bullet"/>
+      <w:lvlText w:val=""/>
+      <w:lvlJc w:val="left"/>
+      <w:pPr>
+        <w:ind w:left="2160" w:hanging="360"/>
+      </w:pPr>
+      <w:rPr>
+        <w:rFonts w:ascii="Wingdings" w:hAnsi="Wingdings" w:hint="default"/>
+      </w:rPr>
+    </w:lvl>
+    <w:lvl w:ilvl="3" w:tplc="08070001">
+      <w:start w:val="1"/>
+      <w:numFmt w:val="bullet"/>
+      <w:lvlText w:val=""/>
+      <w:lvlJc w:val="left"/>
+      <w:pPr>
+        <w:ind w:left="2880" w:hanging="360"/>
+      </w:pPr>
+      <w:rPr>
+        <w:rFonts w:ascii="Symbol" w:hAnsi="Symbol" w:hint="default"/>
+      </w:rPr>
+    </w:lvl>
+    <w:lvl w:ilvl="4" w:tplc="08070003">
+      <w:start w:val="1"/>
+      <w:numFmt w:val="bullet"/>
+      <w:lvlText w:val="o"/>
+      <w:lvlJc w:val="left"/>
+      <w:pPr>
+        <w:ind w:left="3600" w:hanging="360"/>
+      </w:pPr>
+      <w:rPr>
+        <w:rFonts w:ascii="Courier New" w:hAnsi="Courier New" w:cs="Courier New" w:hint="default"/>
+      </w:rPr>
+    </w:lvl>
+    <w:lvl w:ilvl="5" w:tplc="08070005">
+      <w:start w:val="1"/>
+      <w:numFmt w:val="bullet"/>
+      <w:lvlText w:val=""/>
+      <w:lvlJc w:val="left"/>
+      <w:pPr>
+        <w:ind w:left="4320" w:hanging="360"/>
+      </w:pPr>
+      <w:rPr>
+        <w:rFonts w:ascii="Wingdings" w:hAnsi="Wingdings" w:hint="default"/>
+      </w:rPr>
+    </w:lvl>
+    <w:lvl w:ilvl="6" w:tplc="08070001">
+      <w:start w:val="1"/>
+      <w:numFmt w:val="bullet"/>
+      <w:lvlText w:val=""/>
+      <w:lvlJc w:val="left"/>
+      <w:pPr>
+        <w:ind w:left="5040" w:hanging="360"/>
+      </w:pPr>
+      <w:rPr>
+        <w:rFonts w:ascii="Symbol" w:hAnsi="Symbol" w:hint="default"/>
+      </w:rPr>
+    </w:lvl>
+    <w:lvl w:ilvl="7" w:tplc="08070003">
+      <w:start w:val="1"/>
+      <w:numFmt w:val="bullet"/>
+      <w:lvlText w:val="o"/>
+      <w:lvlJc w:val="left"/>
+      <w:pPr>
+        <w:ind w:left="5760" w:hanging="360"/>
+      </w:pPr>
+      <w:rPr>
+        <w:rFonts w:ascii="Courier New" w:hAnsi="Courier New" w:cs="Courier New" w:hint="default"/>
+      </w:rPr>
+    </w:lvl>
+    <w:lvl w:ilvl="8" w:tplc="08070005">
+      <w:start w:val="1"/>
+      <w:numFmt w:val="bullet"/>
+      <w:lvlText w:val=""/>
+      <w:lvlJc w:val="left"/>
+      <w:pPr>
+        <w:ind w:left="6480" w:hanging="360"/>
+      </w:pPr>
+      <w:rPr>
+        <w:rFonts w:ascii="Wingdings" w:hAnsi="Wingdings" w:hint="default"/>
+      </w:rPr>
+    </w:lvl>
+  </w:abstractNum>
   <w:num w:numId="1">
     <w:abstractNumId w:val="0"/>
   </w:num>
   <w:num w:numId="2">
     <w:abstractNumId w:val="1"/>
+  </w:num>
+  <w:num w:numId="3">
+    <w:abstractNumId w:val="2"/>
+    <w:lvlOverride w:ilvl="0"/>
+    <w:lvlOverride w:ilvl="1"/>
+    <w:lvlOverride w:ilvl="2"/>
+    <w:lvlOverride w:ilvl="3"/>
+    <w:lvlOverride w:ilvl="4"/>
+    <w:lvlOverride w:ilvl="5"/>
+    <w:lvlOverride w:ilvl="6"/>
+    <w:lvlOverride w:ilvl="7"/>
+    <w:lvlOverride w:ilvl="8"/>
+  </w:num>
+  <w:num w:numId="4">
+    <w:abstractNumId w:val="0"/>
+    <w:lvlOverride w:ilvl="0"/>
+    <w:lvlOverride w:ilvl="1"/>
+    <w:lvlOverride w:ilvl="2"/>
+    <w:lvlOverride w:ilvl="3"/>
+    <w:lvlOverride w:ilvl="4"/>
+    <w:lvlOverride w:ilvl="5"/>
+    <w:lvlOverride w:ilvl="6"/>
+    <w:lvlOverride w:ilvl="7"/>
+    <w:lvlOverride w:ilvl="8"/>
+  </w:num>
+  <w:num w:numId="5">
+    <w:abstractNumId w:val="3"/>
+    <w:lvlOverride w:ilvl="0"/>
+    <w:lvlOverride w:ilvl="1"/>
+    <w:lvlOverride w:ilvl="2"/>
+    <w:lvlOverride w:ilvl="3"/>
+    <w:lvlOverride w:ilvl="4"/>
+    <w:lvlOverride w:ilvl="5"/>
+    <w:lvlOverride w:ilvl="6"/>
+    <w:lvlOverride w:ilvl="7"/>
+    <w:lvlOverride w:ilvl="8"/>
   </w:num>
 </w:numbering>
 </file>
@@ -1084,7 +1769,10 @@
   <w:style w:type="paragraph" w:default="1" w:styleId="Standard">
     <w:name w:val="Normal"/>
     <w:qFormat/>
-    <w:rsid w:val="00472ED2"/>
+    <w:rsid w:val="00ED3247"/>
+    <w:pPr>
+      <w:spacing w:line="256" w:lineRule="auto"/>
+    </w:pPr>
   </w:style>
   <w:style w:type="character" w:default="1" w:styleId="Absatz-Standardschriftart">
     <w:name w:val="Default Paragraph Font"/>

</xml_diff>